<commit_message>
Added ActivityDiagrams | Updated Use Cases
</commit_message>
<xml_diff>
--- a/diagrams/UseCases.docx
+++ b/diagrams/UseCases.docx
@@ -37,7 +37,10 @@
           </w:tcPr>
           <w:p>
             <w:r>
-              <w:t>Show interactive Chart</w:t>
+              <w:t>View</w:t>
+            </w:r>
+            <w:r>
+              <w:t xml:space="preserve"> interactive Chart</w:t>
             </w:r>
           </w:p>
         </w:tc>
@@ -278,6 +281,36 @@
           <w:p>
             <w:r>
               <w:t>Interaktive Chart wird angezeigt</w:t>
+            </w:r>
+          </w:p>
+        </w:tc>
+      </w:tr>
+      <w:tr>
+        <w:tc>
+          <w:tcPr>
+            <w:tcW w:w="4531" w:type="dxa"/>
+          </w:tcPr>
+          <w:p>
+            <w:pPr>
+              <w:rPr>
+                <w:b/>
+              </w:rPr>
+            </w:pPr>
+            <w:r>
+              <w:rPr>
+                <w:b/>
+              </w:rPr>
+              <w:t>Exception</w:t>
+            </w:r>
+          </w:p>
+        </w:tc>
+        <w:tc>
+          <w:tcPr>
+            <w:tcW w:w="4531" w:type="dxa"/>
+          </w:tcPr>
+          <w:p>
+            <w:r>
+              <w:t>Beim Start ausgewählte Reiter ist „Chart“(1.)</w:t>
             </w:r>
           </w:p>
         </w:tc>
@@ -314,7 +347,7 @@
               </w:numPr>
             </w:pPr>
             <w:r>
-              <w:t>„Chart“ Reiter ist ausgewählt</w:t>
+              <w:t>Nutzer muss auf den Reiter „Chart“ klicken</w:t>
             </w:r>
           </w:p>
         </w:tc>
@@ -343,28 +376,8 @@
             <w:tcW w:w="4531" w:type="dxa"/>
           </w:tcPr>
           <w:p>
-            <w:pPr>
-              <w:ind w:left="360"/>
-            </w:pPr>
-            <w:r>
-              <w:t xml:space="preserve">1a.  </w:t>
-            </w:r>
-            <w:r>
-              <w:t xml:space="preserve">Nutzer muss auf den Reiter „Chart“ </w:t>
-            </w:r>
-          </w:p>
-          <w:p>
-            <w:pPr>
-              <w:ind w:left="360"/>
-            </w:pPr>
-            <w:r>
-              <w:t xml:space="preserve"> </w:t>
-            </w:r>
-            <w:r>
-              <w:t xml:space="preserve">       </w:t>
-            </w:r>
-            <w:r>
-              <w:t>klicken</w:t>
+            <w:r>
+              <w:t>keine</w:t>
             </w:r>
           </w:p>
         </w:tc>
@@ -439,7 +452,7 @@
               <w:t>Edit</w:t>
             </w:r>
             <w:r>
-              <w:t xml:space="preserve"> Settings interactive Chart</w:t>
+              <w:t xml:space="preserve"> interactive Chart</w:t>
             </w:r>
           </w:p>
         </w:tc>
@@ -719,6 +732,9 @@
               </w:numPr>
             </w:pPr>
             <w:r>
+              <w:t xml:space="preserve">Nutzer kann </w:t>
+            </w:r>
+            <w:r>
               <w:t>Startdatum ändern</w:t>
             </w:r>
           </w:p>
@@ -731,6 +747,9 @@
               </w:numPr>
             </w:pPr>
             <w:r>
+              <w:t xml:space="preserve">Nutzer kann </w:t>
+            </w:r>
+            <w:r>
               <w:t>Enddatum ändern</w:t>
             </w:r>
           </w:p>
@@ -743,6 +762,9 @@
               </w:numPr>
             </w:pPr>
             <w:r>
+              <w:t xml:space="preserve">Nutzer kann </w:t>
+            </w:r>
+            <w:r>
               <w:t>Timeframe ändern</w:t>
             </w:r>
           </w:p>
@@ -755,6 +777,9 @@
               </w:numPr>
             </w:pPr>
             <w:r>
+              <w:t xml:space="preserve">Nutzer kann </w:t>
+            </w:r>
+            <w:r>
               <w:t>Indicators ändern</w:t>
             </w:r>
           </w:p>
@@ -767,6 +792,9 @@
               </w:numPr>
             </w:pPr>
             <w:r>
+              <w:t xml:space="preserve">Nutzer kann </w:t>
+            </w:r>
+            <w:r>
               <w:t>Currency Pair ändern</w:t>
             </w:r>
           </w:p>
@@ -796,26 +824,6 @@
             <w:tcW w:w="4531" w:type="dxa"/>
           </w:tcPr>
           <w:p>
-            <w:r>
-              <w:t xml:space="preserve">       1a.  Startdatum nicht ändern</w:t>
-            </w:r>
-          </w:p>
-          <w:p>
-            <w:r>
-              <w:t xml:space="preserve">       2a.  Enddatum nicht ändern</w:t>
-            </w:r>
-          </w:p>
-          <w:p>
-            <w:r>
-              <w:t xml:space="preserve">       3a.  Timeframe nicht ändern</w:t>
-            </w:r>
-          </w:p>
-          <w:p>
-            <w:r>
-              <w:t xml:space="preserve">       4a.  Indicators nicht ändern</w:t>
-            </w:r>
-          </w:p>
-          <w:p>
             <w:pPr>
               <w:rPr>
                 <w:lang w:val="en-US"/>
@@ -825,19 +833,7 @@
               <w:rPr>
                 <w:lang w:val="en-US"/>
               </w:rPr>
-              <w:t xml:space="preserve">       </w:t>
-            </w:r>
-            <w:r>
-              <w:rPr>
-                <w:lang w:val="en-US"/>
-              </w:rPr>
-              <w:t>5a.  Currency pair nicht ä</w:t>
-            </w:r>
-            <w:r>
-              <w:rPr>
-                <w:lang w:val="en-US"/>
-              </w:rPr>
-              <w:t>ndern</w:t>
+              <w:t>keine</w:t>
             </w:r>
           </w:p>
         </w:tc>
@@ -873,6 +869,8 @@
         </w:tc>
       </w:tr>
     </w:tbl>
+    <w:p/>
+    <w:p/>
     <w:p/>
     <w:p/>
     <w:p/>
@@ -907,7 +905,6 @@
               <w:rPr>
                 <w:b/>
               </w:rPr>
-              <w:lastRenderedPageBreak/>
               <w:t>Name</w:t>
             </w:r>
           </w:p>
@@ -918,7 +915,10 @@
           </w:tcPr>
           <w:p>
             <w:r>
-              <w:t>Show Profit/Loss Graph</w:t>
+              <w:t>View</w:t>
+            </w:r>
+            <w:r>
+              <w:t xml:space="preserve"> Profit/Loss Graph</w:t>
             </w:r>
           </w:p>
         </w:tc>
@@ -1308,7 +1308,7 @@
               <w:rPr>
                 <w:lang w:val="en-US"/>
               </w:rPr>
-              <w:t>Edit Settings Profit/Loss G</w:t>
+              <w:t>Edit Profit/Loss G</w:t>
             </w:r>
             <w:r>
               <w:rPr>
@@ -1591,7 +1591,13 @@
               </w:numPr>
             </w:pPr>
             <w:r>
-              <w:t>Startdatum ändern</w:t>
+              <w:t xml:space="preserve">Nutzer kann </w:t>
+            </w:r>
+            <w:r>
+              <w:t>Startdatum</w:t>
+            </w:r>
+            <w:r>
+              <w:t xml:space="preserve"> ändern</w:t>
             </w:r>
           </w:p>
           <w:p>
@@ -1603,7 +1609,13 @@
               </w:numPr>
             </w:pPr>
             <w:r>
-              <w:t>Enddatum ändern</w:t>
+              <w:t xml:space="preserve">Nutzer kann </w:t>
+            </w:r>
+            <w:r>
+              <w:t>Enddatum</w:t>
+            </w:r>
+            <w:r>
+              <w:t xml:space="preserve"> ändern</w:t>
             </w:r>
           </w:p>
         </w:tc>
@@ -1633,12 +1645,7 @@
           </w:tcPr>
           <w:p>
             <w:r>
-              <w:t xml:space="preserve">       1a.  Startdatum nicht ändern</w:t>
-            </w:r>
-          </w:p>
-          <w:p>
-            <w:r>
-              <w:t xml:space="preserve">       2a.  Enddatum nicht ändern</w:t>
+              <w:t>keine</w:t>
             </w:r>
           </w:p>
         </w:tc>
@@ -1710,7 +1717,10 @@
           </w:tcPr>
           <w:p>
             <w:r>
-              <w:t>Show Market Strategy</w:t>
+              <w:t>View</w:t>
+            </w:r>
+            <w:r>
+              <w:t xml:space="preserve"> Market Strategy</w:t>
             </w:r>
           </w:p>
         </w:tc>
@@ -2053,6 +2063,7 @@
         </w:tc>
       </w:tr>
     </w:tbl>
+    <w:p/>
     <w:p/>
     <w:p/>
     <w:tbl>
@@ -2080,7 +2091,6 @@
               <w:rPr>
                 <w:b/>
               </w:rPr>
-              <w:lastRenderedPageBreak/>
               <w:t>Name</w:t>
             </w:r>
           </w:p>
@@ -2091,7 +2101,7 @@
           </w:tcPr>
           <w:p>
             <w:r>
-              <w:t>Edit Settings Market Strategy</w:t>
+              <w:t>Edit Market Strategy</w:t>
             </w:r>
           </w:p>
         </w:tc>
@@ -2511,27 +2521,13 @@
               <w:t xml:space="preserve">       </w:t>
             </w:r>
             <w:r>
-              <w:t>1</w:t>
-            </w:r>
-            <w:r>
-              <w:t>b</w:t>
-            </w:r>
-            <w:r>
-              <w:t xml:space="preserve">. </w:t>
-            </w:r>
-            <w:r>
-              <w:t xml:space="preserve"> </w:t>
-            </w:r>
-            <w:r>
-              <w:t xml:space="preserve">Keine Änderungen werden </w:t>
-            </w:r>
-          </w:p>
-          <w:p>
-            <w:r>
-              <w:t xml:space="preserve">              </w:t>
-            </w:r>
-            <w:r>
-              <w:t>vorgenommen</w:t>
+              <w:t>2</w:t>
+            </w:r>
+            <w:r>
+              <w:t>a</w:t>
+            </w:r>
+            <w:r>
+              <w:t>. Grenze für Buy wird geändert</w:t>
             </w:r>
           </w:p>
           <w:p>
@@ -2539,13 +2535,18 @@
               <w:t xml:space="preserve">       </w:t>
             </w:r>
             <w:r>
-              <w:t>2</w:t>
+              <w:t>3</w:t>
             </w:r>
             <w:r>
               <w:t>a</w:t>
             </w:r>
             <w:r>
-              <w:t>. Grenze für Buy wird geändert</w:t>
+              <w:t>. Grenze für Sell wird geändert</w:t>
+            </w:r>
+          </w:p>
+          <w:p>
+            <w:r>
+              <w:t xml:space="preserve">       4a. Springe zu 1.</w:t>
             </w:r>
           </w:p>
           <w:p>
@@ -2553,78 +2554,12 @@
               <w:t xml:space="preserve">       </w:t>
             </w:r>
             <w:r>
-              <w:t>2</w:t>
-            </w:r>
-            <w:r>
-              <w:t>b</w:t>
-            </w:r>
-            <w:r>
-              <w:t xml:space="preserve">. Keine Änderungen werden </w:t>
-            </w:r>
-          </w:p>
-          <w:p>
-            <w:r>
-              <w:t xml:space="preserve">              </w:t>
-            </w:r>
-            <w:r>
-              <w:t>vorgenommen</w:t>
-            </w:r>
-          </w:p>
-          <w:p>
-            <w:r>
-              <w:t xml:space="preserve">       </w:t>
-            </w:r>
-            <w:r>
-              <w:t>3</w:t>
-            </w:r>
-            <w:r>
-              <w:t>a</w:t>
-            </w:r>
-            <w:r>
-              <w:t>. Grenze für Sell wird geändert</w:t>
-            </w:r>
-          </w:p>
-          <w:p>
-            <w:r>
-              <w:t xml:space="preserve">       </w:t>
-            </w:r>
-            <w:r>
-              <w:t>3</w:t>
-            </w:r>
-            <w:r>
-              <w:t>b</w:t>
-            </w:r>
-            <w:r>
-              <w:t>. Keine Änderung wird vorgenommen</w:t>
-            </w:r>
-          </w:p>
-          <w:p>
-            <w:r>
-              <w:t xml:space="preserve">       4a. Springe zu 1.</w:t>
-            </w:r>
-          </w:p>
-          <w:p>
-            <w:r>
-              <w:t xml:space="preserve">       </w:t>
-            </w:r>
-            <w:r>
               <w:t>4b</w:t>
             </w:r>
             <w:r>
               <w:t>. Strategy name wird geändert</w:t>
             </w:r>
           </w:p>
-          <w:p>
-            <w:r>
-              <w:t xml:space="preserve">       </w:t>
-            </w:r>
-            <w:r>
-              <w:t>4c</w:t>
-            </w:r>
-            <w:r>
-              <w:t>. Keine Änderung wird vorgenommen</w:t>
-            </w:r>
-          </w:p>
         </w:tc>
       </w:tr>
       <w:tr>
@@ -2658,6 +2593,10 @@
         </w:tc>
       </w:tr>
     </w:tbl>
+    <w:p/>
+    <w:p/>
+    <w:p/>
+    <w:p/>
     <w:p/>
     <w:p/>
     <w:p/>
@@ -2697,7 +2636,6 @@
               <w:rPr>
                 <w:b/>
               </w:rPr>
-              <w:lastRenderedPageBreak/>
               <w:t>Name</w:t>
             </w:r>
           </w:p>
@@ -2949,6 +2887,36 @@
           <w:p>
             <w:r>
               <w:t>Market Strategy wurde in der Datenbank gespeichert</w:t>
+            </w:r>
+          </w:p>
+        </w:tc>
+      </w:tr>
+      <w:tr>
+        <w:tc>
+          <w:tcPr>
+            <w:tcW w:w="4531" w:type="dxa"/>
+          </w:tcPr>
+          <w:p>
+            <w:pPr>
+              <w:rPr>
+                <w:b/>
+              </w:rPr>
+            </w:pPr>
+            <w:r>
+              <w:rPr>
+                <w:b/>
+              </w:rPr>
+              <w:t>Exception</w:t>
+            </w:r>
+          </w:p>
+        </w:tc>
+        <w:tc>
+          <w:tcPr>
+            <w:tcW w:w="4531" w:type="dxa"/>
+          </w:tcPr>
+          <w:p>
+            <w:r>
+              <w:t>Nutzer bricht das Überschreiben ab(2a1a.), kein Speichern</w:t>
             </w:r>
           </w:p>
         </w:tc>
@@ -2986,6 +2954,103 @@
             </w:pPr>
             <w:r>
               <w:t>Nutzer muss auf den Button „Save“ klicken</w:t>
+            </w:r>
+          </w:p>
+          <w:p>
+            <w:pPr>
+              <w:pStyle w:val="ListParagraph"/>
+              <w:numPr>
+                <w:ilvl w:val="0"/>
+                <w:numId w:val="9"/>
+              </w:numPr>
+            </w:pPr>
+            <w:r>
+              <w:t>Nutzer muss auf den Button „OK“ klicken</w:t>
+            </w:r>
+          </w:p>
+        </w:tc>
+      </w:tr>
+      <w:tr>
+        <w:tc>
+          <w:tcPr>
+            <w:tcW w:w="4531" w:type="dxa"/>
+          </w:tcPr>
+          <w:p>
+            <w:pPr>
+              <w:rPr>
+                <w:b/>
+              </w:rPr>
+            </w:pPr>
+            <w:r>
+              <w:rPr>
+                <w:b/>
+              </w:rPr>
+              <w:t>Alternative Abläufe</w:t>
+            </w:r>
+          </w:p>
+        </w:tc>
+        <w:tc>
+          <w:tcPr>
+            <w:tcW w:w="4531" w:type="dxa"/>
+          </w:tcPr>
+          <w:p>
+            <w:pPr>
+              <w:ind w:left="360"/>
+            </w:pPr>
+            <w:r>
+              <w:t>2a</w:t>
+            </w:r>
+            <w:r>
+              <w:t>1</w:t>
+            </w:r>
+            <w:r>
+              <w:t xml:space="preserve">.  Nutzer muss </w:t>
+            </w:r>
+            <w:r>
+              <w:t xml:space="preserve">auf den Button  </w:t>
+            </w:r>
+          </w:p>
+          <w:p>
+            <w:pPr>
+              <w:ind w:left="360"/>
+            </w:pPr>
+            <w:r>
+              <w:t xml:space="preserve">         „Überschreiben“</w:t>
+            </w:r>
+            <w:r>
+              <w:t xml:space="preserve"> klicken</w:t>
+            </w:r>
+          </w:p>
+          <w:p>
+            <w:pPr>
+              <w:ind w:left="360"/>
+            </w:pPr>
+            <w:r>
+              <w:t xml:space="preserve">2a1a. Nutzer muss auf Button „Abbrechen“  </w:t>
+            </w:r>
+          </w:p>
+          <w:p>
+            <w:pPr>
+              <w:ind w:left="360"/>
+            </w:pPr>
+            <w:r>
+              <w:t xml:space="preserve">           klicken</w:t>
+            </w:r>
+          </w:p>
+          <w:p>
+            <w:pPr>
+              <w:ind w:left="360"/>
+            </w:pPr>
+            <w:r>
+              <w:t xml:space="preserve">2a2. Nutzer muss auf den Button „OK“ </w:t>
+            </w:r>
+          </w:p>
+          <w:p>
+            <w:pPr>
+              <w:ind w:left="360"/>
+            </w:pPr>
+            <w:r>
+              <w:t xml:space="preserve">         klicken</w:t>
             </w:r>
           </w:p>
         </w:tc>
@@ -3363,8 +3428,6 @@
             <w:r>
               <w:t>Open</w:t>
             </w:r>
-            <w:bookmarkStart w:id="0" w:name="_GoBack"/>
-            <w:bookmarkEnd w:id="0"/>
             <w:r>
               <w:t>“ klicken</w:t>
             </w:r>
@@ -3396,12 +3459,7 @@
           </w:tcPr>
           <w:p>
             <w:r>
-              <w:t xml:space="preserve">       1a.  Nutzer bekommt Nachricht, dass noch</w:t>
-            </w:r>
-          </w:p>
-          <w:p>
-            <w:r>
-              <w:t xml:space="preserve">               keine Market Strategy angelegt wurde</w:t>
+              <w:t>keine</w:t>
             </w:r>
           </w:p>
         </w:tc>
@@ -3440,8 +3498,10 @@
     <w:p/>
     <w:p/>
     <w:p/>
-    <w:p/>
-    <w:p/>
+    <w:p>
+      <w:bookmarkStart w:id="0" w:name="_GoBack"/>
+      <w:bookmarkEnd w:id="0"/>
+    </w:p>
     <w:sectPr>
       <w:pgSz w:w="11906" w:h="16838"/>
       <w:pgMar w:top="1417" w:right="1417" w:bottom="1134" w:left="1417" w:header="708" w:footer="708" w:gutter="0"/>

</xml_diff>